<commit_message>
Manage data functionality and GUI
Type: feat

Manage data functionality. GUI manage data and help tabs
</commit_message>
<xml_diff>
--- a/brief/AP_ReportQuestions_Summative_OL4_21-22.docx
+++ b/brief/AP_ReportQuestions_Summative_OL4_21-22.docx
@@ -126,7 +126,15 @@
         <w:t xml:space="preserve">has </w:t>
       </w:r>
       <w:r>
-        <w:t xml:space="preserve">been used you should produce a file dump of the table structure to include here. This should NOT contain the original data set. </w:t>
+        <w:t xml:space="preserve">been </w:t>
+      </w:r>
+      <w:proofErr w:type="gramStart"/>
+      <w:r>
+        <w:t>used</w:t>
+      </w:r>
+      <w:proofErr w:type="gramEnd"/>
+      <w:r>
+        <w:t xml:space="preserve"> you should produce a file dump of the table structure to include here. This should NOT contain the original data set. </w:t>
       </w:r>
     </w:p>
     <w:p>
@@ -237,7 +245,21 @@
         <w:t xml:space="preserve"> All images and diagrams should be of a size that enables them to be clearly viewed. </w:t>
       </w:r>
       <w:r>
-        <w:t>You should refer to the assignment writing guidelines on Canvas for further formatting and submission guidance</w:t>
+        <w:t xml:space="preserve">You should refer to the assignment </w:t>
+      </w:r>
+      <w:proofErr w:type="gramStart"/>
+      <w:r>
+        <w:t xml:space="preserve">writing </w:t>
+      </w:r>
+      <w:r>
+        <w:t xml:space="preserve"> </w:t>
+      </w:r>
+      <w:r>
+        <w:t>guidelines</w:t>
+      </w:r>
+      <w:proofErr w:type="gramEnd"/>
+      <w:r>
+        <w:t xml:space="preserve"> on Canvas for further formatting and submission guidance</w:t>
       </w:r>
     </w:p>
     <w:p/>
@@ -349,7 +371,21 @@
         <w:rPr>
           <w:i/>
         </w:rPr>
-        <w:t>Communicate design decisions for the selection, storage and manipulation of data; Design and implement programs for real world problems</w:t>
+        <w:t xml:space="preserve">Communicate design decisions for the selection, </w:t>
+      </w:r>
+      <w:proofErr w:type="gramStart"/>
+      <w:r>
+        <w:rPr>
+          <w:i/>
+        </w:rPr>
+        <w:t>storage</w:t>
+      </w:r>
+      <w:proofErr w:type="gramEnd"/>
+      <w:r>
+        <w:rPr>
+          <w:i/>
+        </w:rPr>
+        <w:t xml:space="preserve"> and manipulation of data; Design and implement programs for real world problems</w:t>
       </w:r>
       <w:r>
         <w:t>.</w:t>
@@ -614,11 +650,16 @@
       <w:r>
         <w:t xml:space="preserve">1 page maximum of supporting code examples, and </w:t>
       </w:r>
+      <w:proofErr w:type="gramStart"/>
       <w:r>
         <w:t xml:space="preserve">2 </w:t>
       </w:r>
       <w:r>
-        <w:t xml:space="preserve">page </w:t>
+        <w:t>page</w:t>
+      </w:r>
+      <w:proofErr w:type="gramEnd"/>
+      <w:r>
+        <w:t xml:space="preserve"> </w:t>
       </w:r>
       <w:r>
         <w:t>diagrams</w:t>
@@ -673,7 +714,15 @@
         <w:t>,</w:t>
       </w:r>
       <w:r>
-        <w:t xml:space="preserve"> and your reasoning for selecting these over other viable options. </w:t>
+        <w:t xml:space="preserve"> and </w:t>
+      </w:r>
+      <w:proofErr w:type="gramStart"/>
+      <w:r>
+        <w:t>your</w:t>
+      </w:r>
+      <w:proofErr w:type="gramEnd"/>
+      <w:r>
+        <w:t xml:space="preserve"> reasoning for selecting these over other viable options. </w:t>
       </w:r>
     </w:p>
     <w:p>
@@ -698,6 +747,73 @@
       <w:r>
         <w:t>)</w:t>
       </w:r>
+    </w:p>
+    <w:p/>
+    <w:p>
+      <w:r>
+        <w:rPr>
+          <w:noProof/>
+        </w:rPr>
+        <w:drawing>
+          <wp:inline distT="0" distB="0" distL="0" distR="0" wp14:anchorId="3D1D578F" wp14:editId="4A6DEEB8">
+            <wp:extent cx="6487427" cy="4263824"/>
+            <wp:effectExtent l="0" t="0" r="2540" b="3810"/>
+            <wp:docPr id="4" name="Picture 4" descr="Diagram&#10;&#10;Description automatically generated"/>
+            <wp:cNvGraphicFramePr>
+              <a:graphicFrameLocks xmlns:a="http://schemas.openxmlformats.org/drawingml/2006/main" noChangeAspect="1"/>
+            </wp:cNvGraphicFramePr>
+            <a:graphic xmlns:a="http://schemas.openxmlformats.org/drawingml/2006/main">
+              <a:graphicData uri="http://schemas.openxmlformats.org/drawingml/2006/picture">
+                <pic:pic xmlns:pic="http://schemas.openxmlformats.org/drawingml/2006/picture">
+                  <pic:nvPicPr>
+                    <pic:cNvPr id="4" name="Picture 4" descr="Diagram&#10;&#10;Description automatically generated"/>
+                    <pic:cNvPicPr/>
+                  </pic:nvPicPr>
+                  <pic:blipFill rotWithShape="1">
+                    <a:blip r:embed="rId5">
+                      <a:extLst>
+                        <a:ext uri="{28A0092B-C50C-407E-A947-70E740481C1C}">
+                          <a14:useLocalDpi xmlns:a14="http://schemas.microsoft.com/office/drawing/2010/main" val="0"/>
+                        </a:ext>
+                      </a:extLst>
+                    </a:blip>
+                    <a:srcRect l="12462" t="4127" r="11020" b="30794"/>
+                    <a:stretch/>
+                  </pic:blipFill>
+                  <pic:spPr bwMode="auto">
+                    <a:xfrm>
+                      <a:off x="0" y="0"/>
+                      <a:ext cx="6528970" cy="4291128"/>
+                    </a:xfrm>
+                    <a:prstGeom prst="rect">
+                      <a:avLst/>
+                    </a:prstGeom>
+                    <a:ln>
+                      <a:noFill/>
+                    </a:ln>
+                    <a:extLst>
+                      <a:ext uri="{53640926-AAD7-44D8-BBD7-CCE9431645EC}">
+                        <a14:shadowObscured xmlns:a14="http://schemas.microsoft.com/office/drawing/2010/main"/>
+                      </a:ext>
+                    </a:extLst>
+                  </pic:spPr>
+                </pic:pic>
+              </a:graphicData>
+            </a:graphic>
+          </wp:inline>
+        </w:drawing>
+      </w:r>
+    </w:p>
+    <w:p>
+      <w:r>
+        <w:br w:type="page"/>
+      </w:r>
+    </w:p>
+    <w:p/>
+    <w:p>
+      <w:pPr>
+        <w:ind w:left="720"/>
+      </w:pPr>
     </w:p>
     <w:p>
       <w:pPr>
@@ -988,7 +1104,15 @@
         <w:t xml:space="preserve"> below. You should use appropriate terminology and clearly identify the code constructs/functions/APIs you have selected and why you selected them over alternatives. </w:t>
       </w:r>
       <w:r>
-        <w:t>You should make reference to any data cleaning need</w:t>
+        <w:t xml:space="preserve">You should </w:t>
+      </w:r>
+      <w:proofErr w:type="gramStart"/>
+      <w:r>
+        <w:t>make reference</w:t>
+      </w:r>
+      <w:proofErr w:type="gramEnd"/>
+      <w:r>
+        <w:t xml:space="preserve"> to any data cleaning need</w:t>
       </w:r>
       <w:r>
         <w:t>ed</w:t>
@@ -1027,7 +1151,7 @@
                     <pic:cNvPicPr/>
                   </pic:nvPicPr>
                   <pic:blipFill>
-                    <a:blip r:embed="rId5">
+                    <a:blip r:embed="rId6">
                       <a:extLst>
                         <a:ext uri="{28A0092B-C50C-407E-A947-70E740481C1C}">
                           <a14:useLocalDpi xmlns:a14="http://schemas.microsoft.com/office/drawing/2010/main" val="0"/>
@@ -1121,7 +1245,15 @@
         <w:t xml:space="preserve"> how </w:t>
       </w:r>
       <w:r>
-        <w:t xml:space="preserve">you implemented appropriate visualisations to meet the clients 4th requirement as </w:t>
+        <w:t xml:space="preserve">you implemented appropriate visualisations to meet the </w:t>
+      </w:r>
+      <w:proofErr w:type="gramStart"/>
+      <w:r>
+        <w:t>clients</w:t>
+      </w:r>
+      <w:proofErr w:type="gramEnd"/>
+      <w:r>
+        <w:t xml:space="preserve"> 4th requirement as </w:t>
       </w:r>
       <w:r>
         <w:t>stated</w:t>
@@ -1136,7 +1268,15 @@
         <w:t xml:space="preserve">nce to the advantages/disadvantages in this context. You should provide screenshots to demonstrate the visualisation/s you selected. </w:t>
       </w:r>
       <w:r>
-        <w:t>You should make reference to any data cleaning need to get to this stage in the application.</w:t>
+        <w:t xml:space="preserve">You should </w:t>
+      </w:r>
+      <w:proofErr w:type="gramStart"/>
+      <w:r>
+        <w:t>make reference</w:t>
+      </w:r>
+      <w:proofErr w:type="gramEnd"/>
+      <w:r>
+        <w:t xml:space="preserve"> to any data cleaning need to get to this stage in the application.</w:t>
       </w:r>
     </w:p>
     <w:p>
@@ -1170,7 +1310,7 @@
                     <pic:cNvPicPr/>
                   </pic:nvPicPr>
                   <pic:blipFill>
-                    <a:blip r:embed="rId6">
+                    <a:blip r:embed="rId7">
                       <a:extLst>
                         <a:ext uri="{28A0092B-C50C-407E-A947-70E740481C1C}">
                           <a14:useLocalDpi xmlns:a14="http://schemas.microsoft.com/office/drawing/2010/main" val="0"/>
@@ -1256,13 +1396,25 @@
         <w:t xml:space="preserve">significant correlation between the </w:t>
       </w:r>
       <w:r>
-        <w:t>communication frequencies used by the 3 different airports</w:t>
+        <w:t xml:space="preserve">communication frequencies used by the 3 different </w:t>
+      </w:r>
+      <w:r>
+        <w:lastRenderedPageBreak/>
+        <w:t>airports</w:t>
       </w:r>
       <w:r>
         <w:t xml:space="preserve">. Clearly state If you consider what you have identified to be a significant correlation and why you think this is the case. </w:t>
       </w:r>
       <w:r>
-        <w:t>You should make reference to any data cleaning need to get to this stage in the application.</w:t>
+        <w:t xml:space="preserve">You should </w:t>
+      </w:r>
+      <w:proofErr w:type="gramStart"/>
+      <w:r>
+        <w:t>make reference</w:t>
+      </w:r>
+      <w:proofErr w:type="gramEnd"/>
+      <w:r>
+        <w:t xml:space="preserve"> to any data cleaning need to get to this stage in the application.</w:t>
       </w:r>
     </w:p>
     <w:p>
@@ -1320,7 +1472,7 @@
                     <pic:cNvPicPr/>
                   </pic:nvPicPr>
                   <pic:blipFill>
-                    <a:blip r:embed="rId7">
+                    <a:blip r:embed="rId8">
                       <a:extLst>
                         <a:ext uri="{28A0092B-C50C-407E-A947-70E740481C1C}">
                           <a14:useLocalDpi xmlns:a14="http://schemas.microsoft.com/office/drawing/2010/main" val="0"/>
@@ -2410,34 +2562,34 @@
       </w:pPr>
     </w:lvl>
   </w:abstractNum>
-  <w:num w:numId="1">
+  <w:num w:numId="1" w16cid:durableId="903879430">
     <w:abstractNumId w:val="2"/>
   </w:num>
-  <w:num w:numId="2">
+  <w:num w:numId="2" w16cid:durableId="1165634973">
     <w:abstractNumId w:val="6"/>
   </w:num>
-  <w:num w:numId="3">
+  <w:num w:numId="3" w16cid:durableId="841358486">
     <w:abstractNumId w:val="1"/>
   </w:num>
-  <w:num w:numId="4">
+  <w:num w:numId="4" w16cid:durableId="654913633">
     <w:abstractNumId w:val="4"/>
   </w:num>
-  <w:num w:numId="5">
+  <w:num w:numId="5" w16cid:durableId="330715409">
     <w:abstractNumId w:val="8"/>
   </w:num>
-  <w:num w:numId="6">
+  <w:num w:numId="6" w16cid:durableId="141242119">
     <w:abstractNumId w:val="3"/>
   </w:num>
-  <w:num w:numId="7">
+  <w:num w:numId="7" w16cid:durableId="1210725888">
     <w:abstractNumId w:val="7"/>
   </w:num>
-  <w:num w:numId="8">
+  <w:num w:numId="8" w16cid:durableId="1968660132">
     <w:abstractNumId w:val="0"/>
   </w:num>
-  <w:num w:numId="9">
+  <w:num w:numId="9" w16cid:durableId="100884511">
     <w:abstractNumId w:val="9"/>
   </w:num>
-  <w:num w:numId="10">
+  <w:num w:numId="10" w16cid:durableId="1047221798">
     <w:abstractNumId w:val="5"/>
   </w:num>
 </w:numbering>
@@ -2562,6 +2714,7 @@
     <w:lsdException w:name="HTML Sample" w:semiHidden="1" w:unhideWhenUsed="1"/>
     <w:lsdException w:name="HTML Typewriter" w:semiHidden="1" w:unhideWhenUsed="1"/>
     <w:lsdException w:name="HTML Variable" w:semiHidden="1" w:unhideWhenUsed="1"/>
+    <w:lsdException w:name="Normal Table" w:semiHidden="1" w:unhideWhenUsed="1"/>
     <w:lsdException w:name="annotation subject" w:semiHidden="1" w:unhideWhenUsed="1"/>
     <w:lsdException w:name="No List" w:semiHidden="1" w:unhideWhenUsed="1"/>
     <w:lsdException w:name="Outline List 1" w:semiHidden="1" w:unhideWhenUsed="1"/>
@@ -2608,8 +2761,10 @@
     <w:lsdException w:name="Table Subtle 2" w:semiHidden="1" w:unhideWhenUsed="1"/>
     <w:lsdException w:name="Table Web 1" w:semiHidden="1" w:unhideWhenUsed="1"/>
     <w:lsdException w:name="Table Web 2" w:semiHidden="1" w:unhideWhenUsed="1"/>
+    <w:lsdException w:name="Table Web 3" w:semiHidden="1" w:unhideWhenUsed="1"/>
     <w:lsdException w:name="Balloon Text" w:semiHidden="1" w:unhideWhenUsed="1"/>
     <w:lsdException w:name="Table Grid" w:uiPriority="59"/>
+    <w:lsdException w:name="Table Theme" w:semiHidden="1" w:unhideWhenUsed="1"/>
     <w:lsdException w:name="Placeholder Text" w:semiHidden="1"/>
     <w:lsdException w:name="No Spacing" w:uiPriority="1" w:qFormat="1"/>
     <w:lsdException w:name="Light Shading" w:uiPriority="60"/>
@@ -2879,6 +3034,7 @@
   <w:style w:type="character" w:default="1" w:styleId="DefaultParagraphFont">
     <w:name w:val="Default Paragraph Font"/>
     <w:uiPriority w:val="1"/>
+    <w:semiHidden/>
     <w:unhideWhenUsed/>
   </w:style>
   <w:style w:type="table" w:default="1" w:styleId="TableNormal">

</xml_diff>